<commit_message>
Update Readme and Report
</commit_message>
<xml_diff>
--- a/Report.docx
+++ b/Report.docx
@@ -2811,11 +2811,28 @@
       <w:r>
         <w:t xml:space="preserve">. </w:t>
       </w:r>
-    </w:p>
-    <w:p>
-      <w:pPr>
-        <w:jc w:val="both"/>
-      </w:pPr>
+      <w:r>
+        <w:t xml:space="preserve">Specification file size can be specified in </w:t>
+      </w:r>
+      <w:proofErr w:type="spellStart"/>
+      <w:r>
+        <w:rPr>
+          <w:b/>
+          <w:bCs/>
+        </w:rPr>
+        <w:t>SaaS_Cloudlets</w:t>
+      </w:r>
+      <w:proofErr w:type="spellEnd"/>
+      <w:r>
+        <w:rPr>
+          <w:b/>
+          <w:bCs/>
+        </w:rPr>
+        <w:t xml:space="preserve"> </w:t>
+      </w:r>
+      <w:r>
+        <w:t>in the config file.</w:t>
+      </w:r>
     </w:p>
     <w:p/>
     <w:p>

</xml_diff>